<commit_message>
Update Projek Pembelajaran Bahasa dan db_bahasa.sql, ignore temporary files
</commit_message>
<xml_diff>
--- a/Projek Pembelajaran Bahasa.docx
+++ b/Projek Pembelajaran Bahasa.docx
@@ -1,6 +1,6 @@
 
 <file path=word/document.xml><?xml version="1.0" encoding="utf-8"?>
-<w:document xmlns:wpc="http://schemas.microsoft.com/office/word/2010/wordprocessingCanvas" xmlns:cx="http://schemas.microsoft.com/office/drawing/2014/chartex" xmlns:cx1="http://schemas.microsoft.com/office/drawing/2015/9/8/chartex" xmlns:cx2="http://schemas.microsoft.com/office/drawing/2015/10/21/chartex" xmlns:cx3="http://schemas.microsoft.com/office/drawing/2016/5/9/chartex" xmlns:cx4="http://schemas.microsoft.com/office/drawing/2016/5/10/chartex" xmlns:cx5="http://schemas.microsoft.com/office/drawing/2016/5/11/chartex" xmlns:cx6="http://schemas.microsoft.com/office/drawing/2016/5/12/chartex" xmlns:cx7="http://schemas.microsoft.com/office/drawing/2016/5/13/chartex" xmlns:cx8="http://schemas.microsoft.com/office/drawing/2016/5/14/chartex" xmlns:mc="http://schemas.openxmlformats.org/markup-compatibility/2006" xmlns:aink="http://schemas.microsoft.com/office/drawing/2016/ink" xmlns:am3d="http://schemas.microsoft.com/office/drawing/2017/model3d" xmlns:o="urn:schemas-microsoft-com:office:office" xmlns:oel="http://schemas.microsoft.com/office/2019/extlst" xmlns:r="http://schemas.openxmlformats.org/officeDocument/2006/relationships" xmlns:m="http://schemas.openxmlformats.org/officeDocument/2006/math" xmlns:v="urn:schemas-microsoft-com:vml" xmlns:wp14="http://schemas.microsoft.com/office/word/2010/wordprocessingDrawing" xmlns:wp="http://schemas.openxmlformats.org/drawingml/2006/wordprocessingDrawing" xmlns:w10="urn:schemas-microsoft-com:office:word" xmlns:w="http://schemas.openxmlformats.org/wordprocessingml/2006/main" xmlns:w14="http://schemas.microsoft.com/office/word/2010/wordml" xmlns:w15="http://schemas.microsoft.com/office/word/2012/wordml" xmlns:w16cex="http://schemas.microsoft.com/office/word/2018/wordml/cex" xmlns:w16cid="http://schemas.microsoft.com/office/word/2016/wordml/cid" xmlns:w16="http://schemas.microsoft.com/office/word/2018/wordml" xmlns:w16du="http://schemas.microsoft.com/office/word/2023/wordml/word16du" xmlns:w16sdtdh="http://schemas.microsoft.com/office/word/2020/wordml/sdtdatahash" xmlns:w16se="http://schemas.microsoft.com/office/word/2015/wordml/symex" xmlns:wpg="http://schemas.microsoft.com/office/word/2010/wordprocessingGroup" xmlns:wpi="http://schemas.microsoft.com/office/word/2010/wordprocessingInk" xmlns:wne="http://schemas.microsoft.com/office/word/2006/wordml" xmlns:wps="http://schemas.microsoft.com/office/word/2010/wordprocessingShape" mc:Ignorable="w14 w15 w16se w16cid w16 w16cex w16sdtdh w16du wp14">
+<w:document xmlns:wpc="http://schemas.microsoft.com/office/word/2010/wordprocessingCanvas" xmlns:cx="http://schemas.microsoft.com/office/drawing/2014/chartex" xmlns:cx1="http://schemas.microsoft.com/office/drawing/2015/9/8/chartex" xmlns:cx2="http://schemas.microsoft.com/office/drawing/2015/10/21/chartex" xmlns:cx3="http://schemas.microsoft.com/office/drawing/2016/5/9/chartex" xmlns:cx4="http://schemas.microsoft.com/office/drawing/2016/5/10/chartex" xmlns:cx5="http://schemas.microsoft.com/office/drawing/2016/5/11/chartex" xmlns:cx6="http://schemas.microsoft.com/office/drawing/2016/5/12/chartex" xmlns:cx7="http://schemas.microsoft.com/office/drawing/2016/5/13/chartex" xmlns:cx8="http://schemas.microsoft.com/office/drawing/2016/5/14/chartex" xmlns:mc="http://schemas.openxmlformats.org/markup-compatibility/2006" xmlns:aink="http://schemas.microsoft.com/office/drawing/2016/ink" xmlns:am3d="http://schemas.microsoft.com/office/drawing/2017/model3d" xmlns:o="urn:schemas-microsoft-com:office:office" xmlns:oel="http://schemas.microsoft.com/office/2019/extlst" xmlns:r="http://schemas.openxmlformats.org/officeDocument/2006/relationships" xmlns:m="http://schemas.openxmlformats.org/officeDocument/2006/math" xmlns:v="urn:schemas-microsoft-com:vml" xmlns:wp14="http://schemas.microsoft.com/office/word/2010/wordprocessingDrawing" xmlns:wp="http://schemas.openxmlformats.org/drawingml/2006/wordprocessingDrawing" xmlns:w10="urn:schemas-microsoft-com:office:word" xmlns:w="http://schemas.openxmlformats.org/wordprocessingml/2006/main" xmlns:w14="http://schemas.microsoft.com/office/word/2010/wordml" xmlns:w15="http://schemas.microsoft.com/office/word/2012/wordml" xmlns:w16cex="http://schemas.microsoft.com/office/word/2018/wordml/cex" xmlns:w16cid="http://schemas.microsoft.com/office/word/2016/wordml/cid" xmlns:w16="http://schemas.microsoft.com/office/word/2018/wordml" xmlns:w16du="http://schemas.microsoft.com/office/word/2023/wordml/word16du" xmlns:w16sdtdh="http://schemas.microsoft.com/office/word/2020/wordml/sdtdatahash" xmlns:w16sdtfl="http://schemas.microsoft.com/office/word/2024/wordml/sdtformatlock" xmlns:w16se="http://schemas.microsoft.com/office/word/2015/wordml/symex" xmlns:wpg="http://schemas.microsoft.com/office/word/2010/wordprocessingGroup" xmlns:wpi="http://schemas.microsoft.com/office/word/2010/wordprocessingInk" xmlns:wne="http://schemas.microsoft.com/office/word/2006/wordml" xmlns:wps="http://schemas.microsoft.com/office/word/2010/wordprocessingShape" mc:Ignorable="w14 w15 w16se w16cid w16 w16cex w16sdtdh w16sdtfl w16du wp14">
   <w:body>
     <w:p>
       <w:pPr>
@@ -60,22 +60,15 @@
         </w:rPr>
         <w:t>Saya membuat Projek Simulasi Pembelajaran Bahasa Jepang</w:t>
       </w:r>
-    </w:p>
-    <w:p>
-      <w:pPr>
-        <w:rPr>
-          <w:lang w:val="en-US"/>
-        </w:rPr>
-      </w:pPr>
       <w:r>
         <w:rPr>
           <w:noProof/>
         </w:rPr>
         <w:drawing>
-          <wp:inline distT="0" distB="0" distL="0" distR="0" wp14:anchorId="035D17F8" wp14:editId="256D40D0">
-            <wp:extent cx="5124450" cy="4819650"/>
-            <wp:effectExtent l="0" t="0" r="0" b="0"/>
-            <wp:docPr id="1317245285" name="Picture 1"/>
+          <wp:inline distT="0" distB="0" distL="0" distR="0" wp14:anchorId="2BF79FA2" wp14:editId="08C6C324">
+            <wp:extent cx="2685215" cy="3159370"/>
+            <wp:effectExtent l="0" t="0" r="1270" b="3175"/>
+            <wp:docPr id="80079372" name="Picture 1"/>
             <wp:cNvGraphicFramePr>
               <a:graphicFrameLocks xmlns:a="http://schemas.openxmlformats.org/drawingml/2006/main" noChangeAspect="1"/>
             </wp:cNvGraphicFramePr>
@@ -83,7 +76,7 @@
               <a:graphicData uri="http://schemas.openxmlformats.org/drawingml/2006/picture">
                 <pic:pic xmlns:pic="http://schemas.openxmlformats.org/drawingml/2006/picture">
                   <pic:nvPicPr>
-                    <pic:cNvPr id="1317245285" name=""/>
+                    <pic:cNvPr id="80079372" name=""/>
                     <pic:cNvPicPr/>
                   </pic:nvPicPr>
                   <pic:blipFill>
@@ -95,7 +88,7 @@
                   <pic:spPr>
                     <a:xfrm>
                       <a:off x="0" y="0"/>
-                      <a:ext cx="5124450" cy="4819650"/>
+                      <a:ext cx="2692841" cy="3168343"/>
                     </a:xfrm>
                     <a:prstGeom prst="rect">
                       <a:avLst/>
@@ -109,47 +102,13 @@
       </w:r>
       <w:r>
         <w:rPr>
-          <w:lang w:val="en-US"/>
-        </w:rPr>
-        <w:br/>
-      </w:r>
-    </w:p>
-    <w:p>
-      <w:pPr>
-        <w:rPr>
-          <w:lang w:val="en-US"/>
-        </w:rPr>
-      </w:pPr>
-      <w:r>
-        <w:rPr>
-          <w:lang w:val="en-US"/>
-        </w:rPr>
-        <w:t xml:space="preserve">Di projek ini saya akan membuat sebuah simulasi seperti tebak kata yang akan muncul random gambarnya, dan ada input text untuk mengisi jawabannya </w:t>
-      </w:r>
-    </w:p>
-    <w:p>
-      <w:pPr>
-        <w:rPr>
-          <w:lang w:val="en-US"/>
-        </w:rPr>
-      </w:pPr>
-    </w:p>
-    <w:p>
-      <w:pPr>
-        <w:rPr>
-          <w:lang w:val="en-US"/>
-        </w:rPr>
-      </w:pPr>
-      <w:r>
-        <w:rPr>
           <w:noProof/>
         </w:rPr>
-        <w:lastRenderedPageBreak/>
         <w:drawing>
-          <wp:inline distT="0" distB="0" distL="0" distR="0" wp14:anchorId="56AADB73" wp14:editId="4C838A41">
-            <wp:extent cx="5731510" cy="4573270"/>
-            <wp:effectExtent l="0" t="0" r="2540" b="0"/>
-            <wp:docPr id="55840866" name="Picture 1"/>
+          <wp:inline distT="0" distB="0" distL="0" distR="0" wp14:anchorId="4BAE9D93" wp14:editId="04DFE872">
+            <wp:extent cx="3464169" cy="2789067"/>
+            <wp:effectExtent l="0" t="0" r="3175" b="0"/>
+            <wp:docPr id="1211643830" name="Picture 1"/>
             <wp:cNvGraphicFramePr>
               <a:graphicFrameLocks xmlns:a="http://schemas.openxmlformats.org/drawingml/2006/main" noChangeAspect="1"/>
             </wp:cNvGraphicFramePr>
@@ -157,7 +116,7 @@
               <a:graphicData uri="http://schemas.openxmlformats.org/drawingml/2006/picture">
                 <pic:pic xmlns:pic="http://schemas.openxmlformats.org/drawingml/2006/picture">
                   <pic:nvPicPr>
-                    <pic:cNvPr id="55840866" name=""/>
+                    <pic:cNvPr id="1211643830" name=""/>
                     <pic:cNvPicPr/>
                   </pic:nvPicPr>
                   <pic:blipFill>
@@ -169,7 +128,7 @@
                   <pic:spPr>
                     <a:xfrm>
                       <a:off x="0" y="0"/>
-                      <a:ext cx="5731510" cy="4573270"/>
+                      <a:ext cx="3469547" cy="2793397"/>
                     </a:xfrm>
                     <a:prstGeom prst="rect">
                       <a:avLst/>
@@ -188,18 +147,86 @@
           <w:lang w:val="en-US"/>
         </w:rPr>
       </w:pPr>
-    </w:p>
-    <w:p>
-      <w:pPr>
-        <w:rPr>
-          <w:lang w:val="en-US"/>
-        </w:rPr>
-      </w:pPr>
       <w:r>
         <w:rPr>
-          <w:lang w:val="en-US"/>
-        </w:rPr>
-        <w:t>Saya membuat 2 bagian bahasa yaitu hiragana dan katakana yang masing masing memiliki 71 data jadi totalnya 142 kata, sekarang datanya masih tergabung jadi 1 tampilan dan nanti akan di pisahkan</w:t>
+          <w:noProof/>
+        </w:rPr>
+        <w:lastRenderedPageBreak/>
+        <w:drawing>
+          <wp:inline distT="0" distB="0" distL="0" distR="0" wp14:anchorId="43272306" wp14:editId="386B3E05">
+            <wp:extent cx="2923343" cy="3856892"/>
+            <wp:effectExtent l="0" t="0" r="0" b="0"/>
+            <wp:docPr id="2075977089" name="Picture 1"/>
+            <wp:cNvGraphicFramePr>
+              <a:graphicFrameLocks xmlns:a="http://schemas.openxmlformats.org/drawingml/2006/main" noChangeAspect="1"/>
+            </wp:cNvGraphicFramePr>
+            <a:graphic xmlns:a="http://schemas.openxmlformats.org/drawingml/2006/main">
+              <a:graphicData uri="http://schemas.openxmlformats.org/drawingml/2006/picture">
+                <pic:pic xmlns:pic="http://schemas.openxmlformats.org/drawingml/2006/picture">
+                  <pic:nvPicPr>
+                    <pic:cNvPr id="2075977089" name=""/>
+                    <pic:cNvPicPr/>
+                  </pic:nvPicPr>
+                  <pic:blipFill>
+                    <a:blip r:embed="rId6"/>
+                    <a:stretch>
+                      <a:fillRect/>
+                    </a:stretch>
+                  </pic:blipFill>
+                  <pic:spPr>
+                    <a:xfrm>
+                      <a:off x="0" y="0"/>
+                      <a:ext cx="2931023" cy="3867025"/>
+                    </a:xfrm>
+                    <a:prstGeom prst="rect">
+                      <a:avLst/>
+                    </a:prstGeom>
+                  </pic:spPr>
+                </pic:pic>
+              </a:graphicData>
+            </a:graphic>
+          </wp:inline>
+        </w:drawing>
+      </w:r>
+      <w:r>
+        <w:rPr>
+          <w:noProof/>
+        </w:rPr>
+        <w:drawing>
+          <wp:inline distT="0" distB="0" distL="0" distR="0" wp14:anchorId="0F242214" wp14:editId="783C0CD0">
+            <wp:extent cx="2679382" cy="3165231"/>
+            <wp:effectExtent l="0" t="0" r="6985" b="0"/>
+            <wp:docPr id="1347179704" name="Picture 1"/>
+            <wp:cNvGraphicFramePr>
+              <a:graphicFrameLocks xmlns:a="http://schemas.openxmlformats.org/drawingml/2006/main" noChangeAspect="1"/>
+            </wp:cNvGraphicFramePr>
+            <a:graphic xmlns:a="http://schemas.openxmlformats.org/drawingml/2006/main">
+              <a:graphicData uri="http://schemas.openxmlformats.org/drawingml/2006/picture">
+                <pic:pic xmlns:pic="http://schemas.openxmlformats.org/drawingml/2006/picture">
+                  <pic:nvPicPr>
+                    <pic:cNvPr id="1347179704" name=""/>
+                    <pic:cNvPicPr/>
+                  </pic:nvPicPr>
+                  <pic:blipFill>
+                    <a:blip r:embed="rId7"/>
+                    <a:stretch>
+                      <a:fillRect/>
+                    </a:stretch>
+                  </pic:blipFill>
+                  <pic:spPr>
+                    <a:xfrm>
+                      <a:off x="0" y="0"/>
+                      <a:ext cx="2686566" cy="3173718"/>
+                    </a:xfrm>
+                    <a:prstGeom prst="rect">
+                      <a:avLst/>
+                    </a:prstGeom>
+                  </pic:spPr>
+                </pic:pic>
+              </a:graphicData>
+            </a:graphic>
+          </wp:inline>
+        </w:drawing>
       </w:r>
     </w:p>
     <w:p>
@@ -215,154 +242,7 @@
           <w:lang w:val="en-US"/>
         </w:rPr>
       </w:pPr>
-      <w:r>
-        <w:rPr>
-          <w:lang w:val="en-US"/>
-        </w:rPr>
-        <w:t>Skema Database:</w:t>
-      </w:r>
-      <w:r>
-        <w:rPr>
-          <w:lang w:val="en-US"/>
-        </w:rPr>
-        <w:br/>
-      </w:r>
-      <w:r>
-        <w:rPr>
-          <w:lang w:val="en-US"/>
-        </w:rPr>
-        <w:br/>
-      </w:r>
     </w:p>
-    <w:tbl>
-      <w:tblPr>
-        <w:tblStyle w:val="GridTable4-Accent5"/>
-        <w:tblW w:w="0" w:type="auto"/>
-        <w:tblLook w:val="04A0" w:firstRow="1" w:lastRow="0" w:firstColumn="1" w:lastColumn="0" w:noHBand="0" w:noVBand="1"/>
-      </w:tblPr>
-      <w:tblGrid>
-        <w:gridCol w:w="2122"/>
-      </w:tblGrid>
-      <w:tr>
-        <w:trPr>
-          <w:cnfStyle w:val="100000000000" w:firstRow="1" w:lastRow="0" w:firstColumn="0" w:lastColumn="0" w:oddVBand="0" w:evenVBand="0" w:oddHBand="0" w:evenHBand="0" w:firstRowFirstColumn="0" w:firstRowLastColumn="0" w:lastRowFirstColumn="0" w:lastRowLastColumn="0"/>
-        </w:trPr>
-        <w:tc>
-          <w:tcPr>
-            <w:cnfStyle w:val="001000000000" w:firstRow="0" w:lastRow="0" w:firstColumn="1" w:lastColumn="0" w:oddVBand="0" w:evenVBand="0" w:oddHBand="0" w:evenHBand="0" w:firstRowFirstColumn="0" w:firstRowLastColumn="0" w:lastRowFirstColumn="0" w:lastRowLastColumn="0"/>
-            <w:tcW w:w="2122" w:type="dxa"/>
-          </w:tcPr>
-          <w:p>
-            <w:pPr>
-              <w:rPr>
-                <w:lang w:val="en-US"/>
-              </w:rPr>
-            </w:pPr>
-            <w:r>
-              <w:rPr>
-                <w:lang w:val="en-US"/>
-              </w:rPr>
-              <w:t>Bahasa</w:t>
-            </w:r>
-          </w:p>
-        </w:tc>
-      </w:tr>
-      <w:tr>
-        <w:trPr>
-          <w:cnfStyle w:val="000000100000" w:firstRow="0" w:lastRow="0" w:firstColumn="0" w:lastColumn="0" w:oddVBand="0" w:evenVBand="0" w:oddHBand="1" w:evenHBand="0" w:firstRowFirstColumn="0" w:firstRowLastColumn="0" w:lastRowFirstColumn="0" w:lastRowLastColumn="0"/>
-        </w:trPr>
-        <w:tc>
-          <w:tcPr>
-            <w:cnfStyle w:val="001000000000" w:firstRow="0" w:lastRow="0" w:firstColumn="1" w:lastColumn="0" w:oddVBand="0" w:evenVBand="0" w:oddHBand="0" w:evenHBand="0" w:firstRowFirstColumn="0" w:firstRowLastColumn="0" w:lastRowFirstColumn="0" w:lastRowLastColumn="0"/>
-            <w:tcW w:w="2122" w:type="dxa"/>
-            <w:shd w:val="clear" w:color="auto" w:fill="auto"/>
-          </w:tcPr>
-          <w:p>
-            <w:pPr>
-              <w:rPr>
-                <w:lang w:val="en-US"/>
-              </w:rPr>
-            </w:pPr>
-            <w:r>
-              <w:rPr>
-                <w:lang w:val="en-US"/>
-              </w:rPr>
-              <w:t>Kodebhs (PK)</w:t>
-            </w:r>
-          </w:p>
-        </w:tc>
-      </w:tr>
-      <w:tr>
-        <w:tc>
-          <w:tcPr>
-            <w:cnfStyle w:val="001000000000" w:firstRow="0" w:lastRow="0" w:firstColumn="1" w:lastColumn="0" w:oddVBand="0" w:evenVBand="0" w:oddHBand="0" w:evenHBand="0" w:firstRowFirstColumn="0" w:firstRowLastColumn="0" w:lastRowFirstColumn="0" w:lastRowLastColumn="0"/>
-            <w:tcW w:w="2122" w:type="dxa"/>
-          </w:tcPr>
-          <w:p>
-            <w:pPr>
-              <w:rPr>
-                <w:lang w:val="en-US"/>
-              </w:rPr>
-            </w:pPr>
-            <w:r>
-              <w:rPr>
-                <w:lang w:val="en-US"/>
-              </w:rPr>
-              <w:t>Namabhs</w:t>
-            </w:r>
-          </w:p>
-        </w:tc>
-      </w:tr>
-      <w:tr>
-        <w:trPr>
-          <w:cnfStyle w:val="000000100000" w:firstRow="0" w:lastRow="0" w:firstColumn="0" w:lastColumn="0" w:oddVBand="0" w:evenVBand="0" w:oddHBand="1" w:evenHBand="0" w:firstRowFirstColumn="0" w:firstRowLastColumn="0" w:lastRowFirstColumn="0" w:lastRowLastColumn="0"/>
-        </w:trPr>
-        <w:tc>
-          <w:tcPr>
-            <w:cnfStyle w:val="001000000000" w:firstRow="0" w:lastRow="0" w:firstColumn="1" w:lastColumn="0" w:oddVBand="0" w:evenVBand="0" w:oddHBand="0" w:evenHBand="0" w:firstRowFirstColumn="0" w:firstRowLastColumn="0" w:lastRowFirstColumn="0" w:lastRowLastColumn="0"/>
-            <w:tcW w:w="2122" w:type="dxa"/>
-            <w:shd w:val="clear" w:color="auto" w:fill="auto"/>
-          </w:tcPr>
-          <w:p>
-            <w:pPr>
-              <w:rPr>
-                <w:b w:val="0"/>
-                <w:bCs w:val="0"/>
-                <w:lang w:val="en-US"/>
-              </w:rPr>
-            </w:pPr>
-            <w:r>
-              <w:rPr>
-                <w:lang w:val="en-US"/>
-              </w:rPr>
-              <w:t>Carabaca</w:t>
-            </w:r>
-          </w:p>
-        </w:tc>
-      </w:tr>
-      <w:tr>
-        <w:tc>
-          <w:tcPr>
-            <w:cnfStyle w:val="001000000000" w:firstRow="0" w:lastRow="0" w:firstColumn="1" w:lastColumn="0" w:oddVBand="0" w:evenVBand="0" w:oddHBand="0" w:evenHBand="0" w:firstRowFirstColumn="0" w:firstRowLastColumn="0" w:lastRowFirstColumn="0" w:lastRowLastColumn="0"/>
-            <w:tcW w:w="2122" w:type="dxa"/>
-            <w:shd w:val="clear" w:color="auto" w:fill="auto"/>
-          </w:tcPr>
-          <w:p>
-            <w:pPr>
-              <w:rPr>
-                <w:lang w:val="en-US"/>
-              </w:rPr>
-            </w:pPr>
-            <w:r>
-              <w:rPr>
-                <w:lang w:val="en-US"/>
-              </w:rPr>
-              <w:t>Gambar</w:t>
-            </w:r>
-          </w:p>
-        </w:tc>
-      </w:tr>
-    </w:tbl>
     <w:p>
       <w:pPr>
         <w:rPr>
@@ -381,7 +261,7 @@
 </file>
 
 <file path=word/styles.xml><?xml version="1.0" encoding="utf-8"?>
-<w:styles xmlns:mc="http://schemas.openxmlformats.org/markup-compatibility/2006" xmlns:r="http://schemas.openxmlformats.org/officeDocument/2006/relationships" xmlns:w="http://schemas.openxmlformats.org/wordprocessingml/2006/main" xmlns:w14="http://schemas.microsoft.com/office/word/2010/wordml" xmlns:w15="http://schemas.microsoft.com/office/word/2012/wordml" xmlns:w16cex="http://schemas.microsoft.com/office/word/2018/wordml/cex" xmlns:w16cid="http://schemas.microsoft.com/office/word/2016/wordml/cid" xmlns:w16="http://schemas.microsoft.com/office/word/2018/wordml" xmlns:w16du="http://schemas.microsoft.com/office/word/2023/wordml/word16du" xmlns:w16sdtdh="http://schemas.microsoft.com/office/word/2020/wordml/sdtdatahash" xmlns:w16se="http://schemas.microsoft.com/office/word/2015/wordml/symex" mc:Ignorable="w14 w15 w16se w16cid w16 w16cex w16sdtdh w16du">
+<w:styles xmlns:mc="http://schemas.openxmlformats.org/markup-compatibility/2006" xmlns:r="http://schemas.openxmlformats.org/officeDocument/2006/relationships" xmlns:w="http://schemas.openxmlformats.org/wordprocessingml/2006/main" xmlns:w14="http://schemas.microsoft.com/office/word/2010/wordml" xmlns:w15="http://schemas.microsoft.com/office/word/2012/wordml" xmlns:w16cex="http://schemas.microsoft.com/office/word/2018/wordml/cex" xmlns:w16cid="http://schemas.microsoft.com/office/word/2016/wordml/cid" xmlns:w16="http://schemas.microsoft.com/office/word/2018/wordml" xmlns:w16du="http://schemas.microsoft.com/office/word/2023/wordml/word16du" xmlns:w16sdtdh="http://schemas.microsoft.com/office/word/2020/wordml/sdtdatahash" xmlns:w16sdtfl="http://schemas.microsoft.com/office/word/2024/wordml/sdtformatlock" xmlns:w16se="http://schemas.microsoft.com/office/word/2015/wordml/symex" mc:Ignorable="w14 w15 w16se w16cid w16 w16cex w16sdtdh w16sdtfl w16du">
   <w:docDefaults>
     <w:rPrDefault>
       <w:rPr>

</xml_diff>

<commit_message>
Update project files and controllers
</commit_message>
<xml_diff>
--- a/Projek Pembelajaran Bahasa.docx
+++ b/Projek Pembelajaran Bahasa.docx
@@ -47,6 +47,21 @@
           <w:lang w:val="en-US"/>
         </w:rPr>
       </w:pPr>
+      <w:r>
+        <w:rPr>
+          <w:lang w:val="en-US"/>
+        </w:rPr>
+        <w:t>Link github:</w:t>
+      </w:r>
+      <w:r>
+        <w:t xml:space="preserve"> </w:t>
+      </w:r>
+      <w:r>
+        <w:rPr>
+          <w:lang w:val="en-US"/>
+        </w:rPr>
+        <w:t>https://github.com/SteveJohanes/UAS-SimulasiPembelajaranBahasa-SteveJohaneslesmana.git</w:t>
+      </w:r>
     </w:p>
     <w:p>
       <w:pPr>

</xml_diff>